<commit_message>
updated all plots: consistent color schemes and font sizes
</commit_message>
<xml_diff>
--- a/Draft/prl/Response to Revision Request.docx
+++ b/Draft/prl/Response to Revision Request.docx
@@ -135,283 +135,284 @@
         <w:rPr>
           <w:rFonts w:ascii="Times New Roman" w:hAnsi="Times New Roman" w:cs="Times New Roman"/>
         </w:rPr>
-        <w:t xml:space="preserve">, including how and where the text was modified. The revision has been developed in consultation with all coauthors, and each author has given approval to the final form of this revision. The agreement form signed by each </w:t>
+        <w:t xml:space="preserve">, including how and where the text was modified. The revision has been developed in consultation with all coauthors, and each author has given approval to the final form of this revision. The agreement form signed by each author remains valid. </w:t>
+      </w:r>
+    </w:p>
+    <w:p>
+      <w:pPr>
+        <w:rPr>
+          <w:rFonts w:ascii="Times New Roman" w:hAnsi="Times New Roman" w:cs="Times New Roman"/>
+        </w:rPr>
+      </w:pPr>
+      <w:r>
+        <w:rPr>
+          <w:rFonts w:ascii="Times New Roman" w:hAnsi="Times New Roman" w:cs="Times New Roman"/>
+        </w:rPr>
+        <w:t>Thanks for your consideration</w:t>
+      </w:r>
+    </w:p>
+    <w:p>
+      <w:pPr>
+        <w:rPr>
+          <w:rFonts w:ascii="Times New Roman" w:hAnsi="Times New Roman" w:cs="Times New Roman"/>
+        </w:rPr>
+      </w:pPr>
+      <w:r>
+        <w:rPr>
+          <w:rFonts w:ascii="Times New Roman" w:hAnsi="Times New Roman" w:cs="Times New Roman"/>
+        </w:rPr>
+        <w:t>Sincerely,</w:t>
+      </w:r>
+    </w:p>
+    <w:p>
+      <w:pPr>
+        <w:rPr>
+          <w:rFonts w:ascii="Times New Roman" w:hAnsi="Times New Roman" w:cs="Times New Roman"/>
+        </w:rPr>
+      </w:pPr>
+      <w:r>
+        <w:rPr>
+          <w:rFonts w:ascii="Times New Roman" w:hAnsi="Times New Roman" w:cs="Times New Roman"/>
+        </w:rPr>
+        <w:t>Shaojie Chen, PhD</w:t>
+      </w:r>
+    </w:p>
+    <w:p>
+      <w:pPr>
+        <w:rPr>
+          <w:rFonts w:ascii="Times New Roman" w:hAnsi="Times New Roman" w:cs="Times New Roman"/>
+        </w:rPr>
+      </w:pPr>
+    </w:p>
+    <w:p>
+      <w:pPr>
+        <w:rPr>
+          <w:rFonts w:ascii="Times New Roman" w:hAnsi="Times New Roman" w:cs="Times New Roman"/>
+        </w:rPr>
+      </w:pPr>
+    </w:p>
+    <w:p>
+      <w:pPr>
+        <w:rPr>
+          <w:rFonts w:ascii="Times New Roman" w:hAnsi="Times New Roman" w:cs="Times New Roman"/>
+        </w:rPr>
+      </w:pPr>
+    </w:p>
+    <w:p>
+      <w:pPr>
+        <w:rPr>
+          <w:rFonts w:ascii="Times New Roman" w:hAnsi="Times New Roman" w:cs="Times New Roman"/>
+        </w:rPr>
+      </w:pPr>
+    </w:p>
+    <w:p>
+      <w:pPr>
+        <w:rPr>
+          <w:rFonts w:ascii="Times New Roman" w:hAnsi="Times New Roman" w:cs="Times New Roman"/>
+        </w:rPr>
+      </w:pPr>
+    </w:p>
+    <w:p>
+      <w:pPr>
+        <w:rPr>
+          <w:rFonts w:ascii="Times New Roman" w:hAnsi="Times New Roman" w:cs="Times New Roman"/>
+        </w:rPr>
+      </w:pPr>
+    </w:p>
+    <w:p>
+      <w:pPr>
+        <w:rPr>
+          <w:rFonts w:ascii="Times New Roman" w:hAnsi="Times New Roman" w:cs="Times New Roman"/>
+        </w:rPr>
+      </w:pPr>
+    </w:p>
+    <w:p>
+      <w:pPr>
+        <w:rPr>
+          <w:rFonts w:ascii="Times New Roman" w:hAnsi="Times New Roman" w:cs="Times New Roman"/>
+        </w:rPr>
+      </w:pPr>
+    </w:p>
+    <w:p>
+      <w:pPr>
+        <w:rPr>
+          <w:rFonts w:ascii="Times New Roman" w:hAnsi="Times New Roman" w:cs="Times New Roman"/>
+        </w:rPr>
+      </w:pPr>
+    </w:p>
+    <w:p>
+      <w:pPr>
+        <w:rPr>
+          <w:rFonts w:ascii="Times New Roman" w:hAnsi="Times New Roman" w:cs="Times New Roman"/>
+        </w:rPr>
+      </w:pPr>
+    </w:p>
+    <w:p>
+      <w:pPr>
+        <w:rPr>
+          <w:rFonts w:ascii="Times New Roman" w:hAnsi="Times New Roman" w:cs="Times New Roman"/>
+        </w:rPr>
+      </w:pPr>
+    </w:p>
+    <w:p>
+      <w:pPr>
+        <w:rPr>
+          <w:rFonts w:ascii="Times New Roman" w:hAnsi="Times New Roman" w:cs="Times New Roman"/>
+        </w:rPr>
+      </w:pPr>
+    </w:p>
+    <w:p>
+      <w:pPr>
+        <w:rPr>
+          <w:rFonts w:ascii="Times New Roman" w:hAnsi="Times New Roman" w:cs="Times New Roman"/>
+        </w:rPr>
+      </w:pPr>
+    </w:p>
+    <w:p>
+      <w:pPr>
+        <w:rPr>
+          <w:rFonts w:ascii="Times New Roman" w:hAnsi="Times New Roman" w:cs="Times New Roman"/>
+        </w:rPr>
+      </w:pPr>
+    </w:p>
+    <w:p>
+      <w:pPr>
+        <w:rPr>
+          <w:rFonts w:ascii="Times New Roman" w:hAnsi="Times New Roman" w:cs="Times New Roman"/>
+        </w:rPr>
+      </w:pPr>
+    </w:p>
+    <w:p>
+      <w:pPr>
+        <w:rPr>
+          <w:rFonts w:ascii="Times New Roman" w:hAnsi="Times New Roman" w:cs="Times New Roman"/>
+        </w:rPr>
+      </w:pPr>
+    </w:p>
+    <w:p>
+      <w:pPr>
+        <w:rPr>
+          <w:rFonts w:ascii="Times New Roman" w:hAnsi="Times New Roman" w:cs="Times New Roman"/>
+        </w:rPr>
+      </w:pPr>
+    </w:p>
+    <w:p>
+      <w:pPr>
+        <w:rPr>
+          <w:rFonts w:ascii="Times New Roman" w:hAnsi="Times New Roman" w:cs="Times New Roman"/>
+          <w:b/>
+          <w:u w:val="single"/>
+        </w:rPr>
+      </w:pPr>
+      <w:r>
+        <w:rPr>
+          <w:rFonts w:ascii="Times New Roman" w:hAnsi="Times New Roman" w:cs="Times New Roman"/>
+          <w:b/>
+          <w:u w:val="single"/>
+        </w:rPr>
+        <w:lastRenderedPageBreak/>
+        <w:t>Editor:</w:t>
+      </w:r>
+    </w:p>
+    <w:p>
+      <w:pPr>
+        <w:rPr>
+          <w:rFonts w:ascii="Times New Roman" w:hAnsi="Times New Roman" w:cs="Times New Roman"/>
+        </w:rPr>
+      </w:pPr>
+      <w:r>
+        <w:rPr>
+          <w:rFonts w:ascii="Times New Roman" w:hAnsi="Times New Roman" w:cs="Times New Roman"/>
+        </w:rPr>
+        <w:t>In this paper, the authors have proposed a method to address the problems of fitting statistical models to high-dimensional data. The paper was reviewed by two independent experts in this field. The reviewers have raised some concerns about the method, symbols and lack of comparisons. So, I would suggest the authors to prepare a revision by thoroughly addressing the comments of the two reviewers.</w:t>
+      </w:r>
+    </w:p>
+    <w:p>
+      <w:pPr>
+        <w:rPr>
+          <w:rFonts w:ascii="Times New Roman" w:hAnsi="Times New Roman" w:cs="Times New Roman"/>
+          <w:b/>
+          <w:u w:val="single"/>
+        </w:rPr>
+      </w:pPr>
+      <w:r>
+        <w:rPr>
+          <w:rFonts w:ascii="Times New Roman" w:hAnsi="Times New Roman" w:cs="Times New Roman"/>
+          <w:b/>
+          <w:u w:val="single"/>
+        </w:rPr>
+        <w:t xml:space="preserve">Reviewer #1: </w:t>
+      </w:r>
+    </w:p>
+    <w:p>
+      <w:pPr>
+        <w:rPr>
+          <w:rFonts w:ascii="Times New Roman" w:hAnsi="Times New Roman" w:cs="Times New Roman"/>
+        </w:rPr>
+      </w:pPr>
+      <w:r>
+        <w:rPr>
+          <w:rFonts w:ascii="Times New Roman" w:hAnsi="Times New Roman" w:cs="Times New Roman"/>
+        </w:rPr>
+        <w:t>The authors describe an algorithm for efficient estimation of parameters of linear dynamical systems from high dimensional dataset. The algorithm is a variation of the standard Expectation Maximization algorithm; the performance has been evaluated on the basis of a simulation; an example of application on fMRI data has been also presented.</w:t>
+      </w:r>
+    </w:p>
+    <w:p>
+      <w:pPr>
+        <w:rPr>
+          <w:rFonts w:ascii="Times New Roman" w:hAnsi="Times New Roman" w:cs="Times New Roman"/>
+        </w:rPr>
+      </w:pPr>
+      <w:r>
+        <w:rPr>
+          <w:rFonts w:ascii="Times New Roman" w:hAnsi="Times New Roman" w:cs="Times New Roman"/>
+        </w:rPr>
+        <w:t xml:space="preserve">1. </w:t>
+      </w:r>
+      <w:r>
+        <w:rPr>
+          <w:rFonts w:ascii="Times New Roman" w:hAnsi="Times New Roman" w:cs="Times New Roman"/>
+        </w:rPr>
+        <w:t>The topic falls within the scope of the journal, English is sufficiently clear, although it might preferable a revision by an English native speaker.</w:t>
+      </w:r>
+    </w:p>
+    <w:p>
+      <w:pPr>
+        <w:rPr>
+          <w:rFonts w:ascii="Times New Roman" w:hAnsi="Times New Roman" w:cs="Times New Roman"/>
+          <w:i/>
+        </w:rPr>
+      </w:pPr>
+      <w:r>
+        <w:rPr>
+          <w:rFonts w:ascii="Times New Roman" w:hAnsi="Times New Roman" w:cs="Times New Roman"/>
+          <w:i/>
+        </w:rPr>
+        <w:t xml:space="preserve">We have asked two </w:t>
+      </w:r>
+      <w:r>
+        <w:rPr>
+          <w:rFonts w:ascii="Times New Roman" w:hAnsi="Times New Roman" w:cs="Times New Roman"/>
+          <w:i/>
+        </w:rPr>
+        <w:t xml:space="preserve">more </w:t>
+      </w:r>
+      <w:r>
+        <w:rPr>
+          <w:rFonts w:ascii="Times New Roman" w:hAnsi="Times New Roman" w:cs="Times New Roman"/>
+          <w:i/>
+        </w:rPr>
+        <w:t xml:space="preserve">native speakers to revise the article and polish the English. </w:t>
+      </w:r>
+      <w:r>
+        <w:rPr>
+          <w:rFonts w:ascii="Times New Roman" w:hAnsi="Times New Roman" w:cs="Times New Roman"/>
+          <w:i/>
+        </w:rPr>
+        <w:t xml:space="preserve">In addition, we also updated the figures such that the lines can be easily identified with gray-scale print. </w:t>
       </w:r>
       <w:bookmarkStart w:id="0" w:name="_GoBack"/>
       <w:bookmarkEnd w:id="0"/>
-      <w:r>
-        <w:rPr>
-          <w:rFonts w:ascii="Times New Roman" w:hAnsi="Times New Roman" w:cs="Times New Roman"/>
-        </w:rPr>
-        <w:t xml:space="preserve">author remains valid. </w:t>
-      </w:r>
-    </w:p>
-    <w:p>
-      <w:pPr>
-        <w:rPr>
-          <w:rFonts w:ascii="Times New Roman" w:hAnsi="Times New Roman" w:cs="Times New Roman"/>
-        </w:rPr>
-      </w:pPr>
-      <w:r>
-        <w:rPr>
-          <w:rFonts w:ascii="Times New Roman" w:hAnsi="Times New Roman" w:cs="Times New Roman"/>
-        </w:rPr>
-        <w:t>Thanks for your consideration</w:t>
-      </w:r>
-    </w:p>
-    <w:p>
-      <w:pPr>
-        <w:rPr>
-          <w:rFonts w:ascii="Times New Roman" w:hAnsi="Times New Roman" w:cs="Times New Roman"/>
-        </w:rPr>
-      </w:pPr>
-      <w:r>
-        <w:rPr>
-          <w:rFonts w:ascii="Times New Roman" w:hAnsi="Times New Roman" w:cs="Times New Roman"/>
-        </w:rPr>
-        <w:t>Sincerely,</w:t>
-      </w:r>
-    </w:p>
-    <w:p>
-      <w:pPr>
-        <w:rPr>
-          <w:rFonts w:ascii="Times New Roman" w:hAnsi="Times New Roman" w:cs="Times New Roman"/>
-        </w:rPr>
-      </w:pPr>
-      <w:r>
-        <w:rPr>
-          <w:rFonts w:ascii="Times New Roman" w:hAnsi="Times New Roman" w:cs="Times New Roman"/>
-        </w:rPr>
-        <w:t>Shaojie Chen, PhD</w:t>
-      </w:r>
-    </w:p>
-    <w:p>
-      <w:pPr>
-        <w:rPr>
-          <w:rFonts w:ascii="Times New Roman" w:hAnsi="Times New Roman" w:cs="Times New Roman"/>
-        </w:rPr>
-      </w:pPr>
-    </w:p>
-    <w:p>
-      <w:pPr>
-        <w:rPr>
-          <w:rFonts w:ascii="Times New Roman" w:hAnsi="Times New Roman" w:cs="Times New Roman"/>
-        </w:rPr>
-      </w:pPr>
-    </w:p>
-    <w:p>
-      <w:pPr>
-        <w:rPr>
-          <w:rFonts w:ascii="Times New Roman" w:hAnsi="Times New Roman" w:cs="Times New Roman"/>
-        </w:rPr>
-      </w:pPr>
-    </w:p>
-    <w:p>
-      <w:pPr>
-        <w:rPr>
-          <w:rFonts w:ascii="Times New Roman" w:hAnsi="Times New Roman" w:cs="Times New Roman"/>
-        </w:rPr>
-      </w:pPr>
-    </w:p>
-    <w:p>
-      <w:pPr>
-        <w:rPr>
-          <w:rFonts w:ascii="Times New Roman" w:hAnsi="Times New Roman" w:cs="Times New Roman"/>
-        </w:rPr>
-      </w:pPr>
-    </w:p>
-    <w:p>
-      <w:pPr>
-        <w:rPr>
-          <w:rFonts w:ascii="Times New Roman" w:hAnsi="Times New Roman" w:cs="Times New Roman"/>
-        </w:rPr>
-      </w:pPr>
-    </w:p>
-    <w:p>
-      <w:pPr>
-        <w:rPr>
-          <w:rFonts w:ascii="Times New Roman" w:hAnsi="Times New Roman" w:cs="Times New Roman"/>
-        </w:rPr>
-      </w:pPr>
-    </w:p>
-    <w:p>
-      <w:pPr>
-        <w:rPr>
-          <w:rFonts w:ascii="Times New Roman" w:hAnsi="Times New Roman" w:cs="Times New Roman"/>
-        </w:rPr>
-      </w:pPr>
-    </w:p>
-    <w:p>
-      <w:pPr>
-        <w:rPr>
-          <w:rFonts w:ascii="Times New Roman" w:hAnsi="Times New Roman" w:cs="Times New Roman"/>
-        </w:rPr>
-      </w:pPr>
-    </w:p>
-    <w:p>
-      <w:pPr>
-        <w:rPr>
-          <w:rFonts w:ascii="Times New Roman" w:hAnsi="Times New Roman" w:cs="Times New Roman"/>
-        </w:rPr>
-      </w:pPr>
-    </w:p>
-    <w:p>
-      <w:pPr>
-        <w:rPr>
-          <w:rFonts w:ascii="Times New Roman" w:hAnsi="Times New Roman" w:cs="Times New Roman"/>
-        </w:rPr>
-      </w:pPr>
-    </w:p>
-    <w:p>
-      <w:pPr>
-        <w:rPr>
-          <w:rFonts w:ascii="Times New Roman" w:hAnsi="Times New Roman" w:cs="Times New Roman"/>
-        </w:rPr>
-      </w:pPr>
-    </w:p>
-    <w:p>
-      <w:pPr>
-        <w:rPr>
-          <w:rFonts w:ascii="Times New Roman" w:hAnsi="Times New Roman" w:cs="Times New Roman"/>
-        </w:rPr>
-      </w:pPr>
-    </w:p>
-    <w:p>
-      <w:pPr>
-        <w:rPr>
-          <w:rFonts w:ascii="Times New Roman" w:hAnsi="Times New Roman" w:cs="Times New Roman"/>
-        </w:rPr>
-      </w:pPr>
-    </w:p>
-    <w:p>
-      <w:pPr>
-        <w:rPr>
-          <w:rFonts w:ascii="Times New Roman" w:hAnsi="Times New Roman" w:cs="Times New Roman"/>
-        </w:rPr>
-      </w:pPr>
-    </w:p>
-    <w:p>
-      <w:pPr>
-        <w:rPr>
-          <w:rFonts w:ascii="Times New Roman" w:hAnsi="Times New Roman" w:cs="Times New Roman"/>
-        </w:rPr>
-      </w:pPr>
-    </w:p>
-    <w:p>
-      <w:pPr>
-        <w:rPr>
-          <w:rFonts w:ascii="Times New Roman" w:hAnsi="Times New Roman" w:cs="Times New Roman"/>
-        </w:rPr>
-      </w:pPr>
-    </w:p>
-    <w:p>
-      <w:pPr>
-        <w:rPr>
-          <w:rFonts w:ascii="Times New Roman" w:hAnsi="Times New Roman" w:cs="Times New Roman"/>
-          <w:b/>
-          <w:u w:val="single"/>
-        </w:rPr>
-      </w:pPr>
-      <w:r>
-        <w:rPr>
-          <w:rFonts w:ascii="Times New Roman" w:hAnsi="Times New Roman" w:cs="Times New Roman"/>
-          <w:b/>
-          <w:u w:val="single"/>
-        </w:rPr>
-        <w:lastRenderedPageBreak/>
-        <w:t>Editor:</w:t>
-      </w:r>
-    </w:p>
-    <w:p>
-      <w:pPr>
-        <w:rPr>
-          <w:rFonts w:ascii="Times New Roman" w:hAnsi="Times New Roman" w:cs="Times New Roman"/>
-        </w:rPr>
-      </w:pPr>
-      <w:r>
-        <w:rPr>
-          <w:rFonts w:ascii="Times New Roman" w:hAnsi="Times New Roman" w:cs="Times New Roman"/>
-        </w:rPr>
-        <w:t>In this paper, the authors have proposed a method to address the problems of fitting statistical models to high-dimensional data. The paper was reviewed by two independent experts in this field. The reviewers have raised some concerns about the method, symbols and lack of comparisons. So, I would suggest the authors to prepare a revision by thoroughly addressing the comments of the two reviewers.</w:t>
-      </w:r>
-    </w:p>
-    <w:p>
-      <w:pPr>
-        <w:rPr>
-          <w:rFonts w:ascii="Times New Roman" w:hAnsi="Times New Roman" w:cs="Times New Roman"/>
-          <w:b/>
-          <w:u w:val="single"/>
-        </w:rPr>
-      </w:pPr>
-      <w:r>
-        <w:rPr>
-          <w:rFonts w:ascii="Times New Roman" w:hAnsi="Times New Roman" w:cs="Times New Roman"/>
-          <w:b/>
-          <w:u w:val="single"/>
-        </w:rPr>
-        <w:t xml:space="preserve">Reviewer #1: </w:t>
-      </w:r>
-    </w:p>
-    <w:p>
-      <w:pPr>
-        <w:rPr>
-          <w:rFonts w:ascii="Times New Roman" w:hAnsi="Times New Roman" w:cs="Times New Roman"/>
-        </w:rPr>
-      </w:pPr>
-      <w:r>
-        <w:rPr>
-          <w:rFonts w:ascii="Times New Roman" w:hAnsi="Times New Roman" w:cs="Times New Roman"/>
-        </w:rPr>
-        <w:t>The authors describe an algorithm for efficient estimation of parameters of linear dynamical systems from high dimensional dataset. The algorithm is a variation of the standard Expectation Maximization algorithm; the performance has been evaluated on the basis of a simulation; an example of application on fMRI data has been also presented.</w:t>
-      </w:r>
-    </w:p>
-    <w:p>
-      <w:pPr>
-        <w:rPr>
-          <w:rFonts w:ascii="Times New Roman" w:hAnsi="Times New Roman" w:cs="Times New Roman"/>
-        </w:rPr>
-      </w:pPr>
-      <w:r>
-        <w:rPr>
-          <w:rFonts w:ascii="Times New Roman" w:hAnsi="Times New Roman" w:cs="Times New Roman"/>
-        </w:rPr>
-        <w:t xml:space="preserve">1. </w:t>
-      </w:r>
-      <w:r>
-        <w:rPr>
-          <w:rFonts w:ascii="Times New Roman" w:hAnsi="Times New Roman" w:cs="Times New Roman"/>
-        </w:rPr>
-        <w:t>The topic falls within the scope of the journal, English is sufficiently clear, although it might preferable a revision by an English native speaker.</w:t>
-      </w:r>
-    </w:p>
-    <w:p>
-      <w:pPr>
-        <w:rPr>
-          <w:rFonts w:ascii="Times New Roman" w:hAnsi="Times New Roman" w:cs="Times New Roman"/>
-          <w:i/>
-        </w:rPr>
-      </w:pPr>
-      <w:r>
-        <w:rPr>
-          <w:rFonts w:ascii="Times New Roman" w:hAnsi="Times New Roman" w:cs="Times New Roman"/>
-          <w:i/>
-        </w:rPr>
-        <w:t xml:space="preserve">We have asked two </w:t>
-      </w:r>
-      <w:r>
-        <w:rPr>
-          <w:rFonts w:ascii="Times New Roman" w:hAnsi="Times New Roman" w:cs="Times New Roman"/>
-          <w:i/>
-        </w:rPr>
-        <w:t xml:space="preserve">more </w:t>
-      </w:r>
-      <w:r>
-        <w:rPr>
-          <w:rFonts w:ascii="Times New Roman" w:hAnsi="Times New Roman" w:cs="Times New Roman"/>
-          <w:i/>
-        </w:rPr>
-        <w:t xml:space="preserve">native speakers to revise the article and polish the English. </w:t>
-      </w:r>
     </w:p>
     <w:p>
       <w:pPr>
@@ -2223,7 +2224,7 @@
   <a:extraClrSchemeLst/>
   <a:extLst>
     <a:ext uri="{05A4C25C-085E-4340-85A3-A5531E510DB2}">
-      <thm15:themeFamily xmlns="" xmlns:thm15="http://schemas.microsoft.com/office/thememl/2012/main" name="Office Theme" id="{62F939B6-93AF-4DB8-9C6B-D6C7DFDC589F}" vid="{4A3C46E8-61CC-4603-A589-7422A47A8E4A}"/>
+      <thm15:themeFamily xmlns:thm15="http://schemas.microsoft.com/office/thememl/2012/main" xmlns="" name="Office Theme" id="{62F939B6-93AF-4DB8-9C6B-D6C7DFDC589F}" vid="{4A3C46E8-61CC-4603-A589-7422A47A8E4A}"/>
     </a:ext>
   </a:extLst>
 </a:theme>

</xml_diff>